<commit_message>
finished registration without validation
</commit_message>
<xml_diff>
--- a/Documents/EmployeeManagementSystem_TechnicalDocument.docx
+++ b/Documents/EmployeeManagementSystem_TechnicalDocument.docx
@@ -179,7 +179,6 @@
           </w14:textFill>
         </w:rPr>
       </w:pPr>
-      <w:bookmarkStart w:id="54" w:name="_GoBack"/>
       <w:r>
         <w:rPr>
           <w:rFonts w:asciiTheme="majorHAnsi" w:hAnsiTheme="majorHAnsi"/>
@@ -762,7 +761,6 @@
         <w:br w:type="page"/>
       </w:r>
     </w:p>
-    <w:bookmarkEnd w:id="54"/>
     <w:p>
       <w:pPr>
         <w:rPr>
@@ -2118,12 +2116,12 @@
               <w:b/>
             </w:rPr>
           </w:pPr>
-          <w:bookmarkStart w:id="1" w:name="_Toc17187283"/>
-          <w:bookmarkStart w:id="2" w:name="_Toc420913034"/>
-          <w:bookmarkStart w:id="3" w:name="_Toc492796457"/>
+          <w:bookmarkStart w:id="1" w:name="_Toc492796457"/>
+          <w:bookmarkStart w:id="2" w:name="_Toc226177718"/>
+          <w:bookmarkStart w:id="3" w:name="_Toc349225667"/>
           <w:bookmarkStart w:id="4" w:name="_Toc185239354"/>
-          <w:bookmarkStart w:id="5" w:name="_Toc226177718"/>
-          <w:bookmarkStart w:id="6" w:name="_Toc349225667"/>
+          <w:bookmarkStart w:id="5" w:name="_Toc17187283"/>
+          <w:bookmarkStart w:id="6" w:name="_Toc420913034"/>
           <w:r>
             <w:rPr>
               <w:b/>
@@ -2952,8 +2950,15 @@
           <w:r>
             <w:rPr>
               <w:rStyle w:val="22"/>
+              <w:lang w:val="en-IN"/>
             </w:rPr>
-            <w:t>Reused Services and Components</w:t>
+            <w:t xml:space="preserve"> </w:t>
+          </w:r>
+          <w:r>
+            <w:rPr>
+              <w:rStyle w:val="22"/>
+            </w:rPr>
+            <w:t>Services and Components</w:t>
           </w:r>
           <w:r>
             <w:tab/>
@@ -3138,8 +3143,15 @@
           <w:r>
             <w:rPr>
               <w:rStyle w:val="22"/>
+              <w:lang w:val="en-IN"/>
             </w:rPr>
-            <w:t>Reused Services and Components</w:t>
+            <w:t xml:space="preserve"> </w:t>
+          </w:r>
+          <w:r>
+            <w:rPr>
+              <w:rStyle w:val="22"/>
+            </w:rPr>
+            <w:t>Services and Components</w:t>
           </w:r>
           <w:r>
             <w:tab/>
@@ -3346,8 +3358,15 @@
           <w:r>
             <w:rPr>
               <w:rStyle w:val="22"/>
+              <w:lang w:val="en-IN"/>
             </w:rPr>
-            <w:t>Reused Services and Components</w:t>
+            <w:t xml:space="preserve"> </w:t>
+          </w:r>
+          <w:r>
+            <w:rPr>
+              <w:rStyle w:val="22"/>
+            </w:rPr>
+            <w:t>Services and Components</w:t>
           </w:r>
           <w:r>
             <w:tab/>
@@ -3532,8 +3551,15 @@
           <w:r>
             <w:rPr>
               <w:rStyle w:val="22"/>
+              <w:lang w:val="en-IN"/>
             </w:rPr>
-            <w:t>Reused Services and Components</w:t>
+            <w:t xml:space="preserve"> </w:t>
+          </w:r>
+          <w:r>
+            <w:rPr>
+              <w:rStyle w:val="22"/>
+            </w:rPr>
+            <w:t>Services and Components</w:t>
           </w:r>
           <w:r>
             <w:tab/>
@@ -3756,8 +3782,15 @@
           <w:r>
             <w:rPr>
               <w:rStyle w:val="22"/>
+              <w:lang w:val="en-IN"/>
             </w:rPr>
-            <w:t>Reused Services and Components</w:t>
+            <w:t xml:space="preserve"> </w:t>
+          </w:r>
+          <w:r>
+            <w:rPr>
+              <w:rStyle w:val="22"/>
+            </w:rPr>
+            <w:t>Services and Components</w:t>
           </w:r>
           <w:r>
             <w:tab/>
@@ -3988,7 +4021,7 @@
               <w:szCs w:val="24"/>
               <w:lang w:val="en-IN" w:eastAsia="en-US" w:bidi="ar-SA"/>
             </w:rPr>
-            <w:t>Reused Services and Components</w:t>
+            <w:t>Services and Components</w:t>
           </w:r>
           <w:r>
             <w:rPr>
@@ -3999,7 +4032,7 @@
               <w:szCs w:val="24"/>
               <w:lang w:val="en-IN" w:eastAsia="en-US" w:bidi="ar-SA"/>
             </w:rPr>
-            <w:t>.....................................................................</w:t>
+            <w:t>..................................................................................</w:t>
           </w:r>
           <w:r>
             <w:rPr>
@@ -4347,8 +4380,8 @@
       <w:pPr>
         <w:pStyle w:val="2"/>
       </w:pPr>
-      <w:bookmarkStart w:id="7" w:name="_Toc46250930"/>
-      <w:bookmarkStart w:id="8" w:name="_Toc488072730"/>
+      <w:bookmarkStart w:id="7" w:name="_Toc488072730"/>
+      <w:bookmarkStart w:id="8" w:name="_Toc46250930"/>
       <w:r>
         <w:t>Introduction</w:t>
       </w:r>
@@ -4508,8 +4541,8 @@
           <w:lang w:val="en-IN" w:eastAsia="es-ES"/>
         </w:rPr>
       </w:pPr>
-      <w:bookmarkStart w:id="9" w:name="_Toc185239360"/>
-      <w:bookmarkStart w:id="10" w:name="_Toc17187289"/>
+      <w:bookmarkStart w:id="9" w:name="_Toc17187289"/>
+      <w:bookmarkStart w:id="10" w:name="_Toc185239360"/>
       <w:bookmarkStart w:id="11" w:name="_Toc226177724"/>
       <w:bookmarkStart w:id="12" w:name="_Toc492796463"/>
       <w:r>
@@ -4604,9 +4637,9 @@
       <w:pPr>
         <w:pStyle w:val="3"/>
       </w:pPr>
-      <w:bookmarkStart w:id="13" w:name="_Toc488072732"/>
+      <w:bookmarkStart w:id="13" w:name="_Toc46250931"/>
       <w:bookmarkStart w:id="14" w:name="_Toc420913036"/>
-      <w:bookmarkStart w:id="15" w:name="_Toc46250931"/>
+      <w:bookmarkStart w:id="15" w:name="_Toc488072732"/>
       <w:r>
         <w:t>Document Reference</w:t>
       </w:r>
@@ -5462,8 +5495,8 @@
         <w:pStyle w:val="2"/>
       </w:pPr>
       <w:bookmarkStart w:id="17" w:name="_Toc488072733"/>
-      <w:bookmarkStart w:id="18" w:name="_Toc420913038"/>
-      <w:bookmarkStart w:id="19" w:name="_Toc46250933"/>
+      <w:bookmarkStart w:id="18" w:name="_Toc46250933"/>
+      <w:bookmarkStart w:id="19" w:name="_Toc420913038"/>
       <w:r>
         <w:t>Technical Overview</w:t>
       </w:r>
@@ -5475,8 +5508,8 @@
       <w:pPr>
         <w:pStyle w:val="3"/>
       </w:pPr>
-      <w:bookmarkStart w:id="20" w:name="_Toc420913039"/>
-      <w:bookmarkStart w:id="21" w:name="_Toc488072734"/>
+      <w:bookmarkStart w:id="20" w:name="_Toc488072734"/>
+      <w:bookmarkStart w:id="21" w:name="_Toc420913039"/>
       <w:bookmarkStart w:id="22" w:name="_Toc46250934"/>
       <w:r>
         <w:t>Integration Solution Design</w:t>
@@ -5500,9 +5533,9 @@
         </w:rPr>
         <w:drawing>
           <wp:inline distT="0" distB="0" distL="114300" distR="114300">
-            <wp:extent cx="5811520" cy="4152900"/>
-            <wp:effectExtent l="0" t="0" r="17780" b="0"/>
-            <wp:docPr id="19" name="Picture 19" descr="solution diagram"/>
+            <wp:extent cx="5727700" cy="4450715"/>
+            <wp:effectExtent l="0" t="0" r="6350" b="6985"/>
+            <wp:docPr id="20" name="Picture 20" descr="SolutionDiagramNew"/>
             <wp:cNvGraphicFramePr>
               <a:graphicFrameLocks xmlns:a="http://schemas.openxmlformats.org/drawingml/2006/main" noChangeAspect="1"/>
             </wp:cNvGraphicFramePr>
@@ -5510,7 +5543,7 @@
               <a:graphicData uri="http://schemas.openxmlformats.org/drawingml/2006/picture">
                 <pic:pic xmlns:pic="http://schemas.openxmlformats.org/drawingml/2006/picture">
                   <pic:nvPicPr>
-                    <pic:cNvPr id="19" name="Picture 19" descr="solution diagram"/>
+                    <pic:cNvPr id="20" name="Picture 20" descr="SolutionDiagramNew"/>
                     <pic:cNvPicPr>
                       <a:picLocks noChangeAspect="1"/>
                     </pic:cNvPicPr>
@@ -5524,7 +5557,7 @@
                   <pic:spPr>
                     <a:xfrm>
                       <a:off x="0" y="0"/>
-                      <a:ext cx="5811520" cy="4152900"/>
+                      <a:ext cx="5727700" cy="4450715"/>
                     </a:xfrm>
                     <a:prstGeom prst="rect">
                       <a:avLst/>
@@ -5536,6 +5569,8 @@
           </wp:inline>
         </w:drawing>
       </w:r>
+      <w:bookmarkStart w:id="54" w:name="_GoBack"/>
+      <w:bookmarkEnd w:id="54"/>
     </w:p>
     <w:p>
       <w:pPr>
@@ -5637,288 +5672,12 @@
         <w:pStyle w:val="3"/>
       </w:pPr>
       <w:bookmarkStart w:id="23" w:name="_Toc46250935"/>
-      <w:bookmarkStart w:id="24" w:name="_Toc488072736"/>
-      <w:bookmarkStart w:id="25" w:name="_Toc420913041"/>
+      <w:bookmarkStart w:id="24" w:name="_Toc420913041"/>
+      <w:bookmarkStart w:id="25" w:name="_Toc488072736"/>
       <w:r>
         <w:t>Assumptions</w:t>
       </w:r>
       <w:bookmarkEnd w:id="23"/>
-    </w:p>
-    <w:p>
-      <w:pPr>
-        <w:numPr>
-          <w:ilvl w:val="0"/>
-          <w:numId w:val="0"/>
-        </w:numPr>
-        <w:ind w:leftChars="0" w:firstLine="720" w:firstLineChars="0"/>
-        <w:rPr>
-          <w:rFonts w:hint="default" w:asciiTheme="majorAscii" w:hAnsiTheme="majorAscii"/>
-          <w:lang w:val="en-IN"/>
-        </w:rPr>
-      </w:pPr>
-      <w:r>
-        <w:rPr>
-          <w:rFonts w:hint="default" w:asciiTheme="majorAscii" w:hAnsiTheme="majorAscii"/>
-          <w:sz w:val="22"/>
-          <w:szCs w:val="22"/>
-          <w:lang w:val="en-US"/>
-        </w:rPr>
-        <w:t xml:space="preserve">-   </w:t>
-      </w:r>
-      <w:r>
-        <w:rPr>
-          <w:rFonts w:hint="default" w:asciiTheme="majorAscii" w:hAnsiTheme="majorAscii"/>
-          <w:sz w:val="22"/>
-          <w:szCs w:val="22"/>
-          <w:lang w:val="en-IN"/>
-        </w:rPr>
-        <w:t>During when Employee will be able to enter his details in the Registration Page, All the other Application which pull the Data from the Front-End to the Database will be active and Running</w:t>
-      </w:r>
-      <w:r>
-        <w:rPr>
-          <w:rFonts w:hint="default" w:asciiTheme="majorAscii" w:hAnsiTheme="majorAscii"/>
-          <w:sz w:val="22"/>
-          <w:szCs w:val="22"/>
-          <w:lang w:val="en-US"/>
-        </w:rPr>
-        <w:t xml:space="preserve"> and when the Employee tries to View his details. The system will be able to pull the details from the Database to the FrontEnd so that user will not face any difficulty</w:t>
-      </w:r>
-      <w:r>
-        <w:rPr>
-          <w:rFonts w:hint="default" w:asciiTheme="majorAscii" w:hAnsiTheme="majorAscii"/>
-          <w:sz w:val="22"/>
-          <w:szCs w:val="22"/>
-          <w:lang w:val="en-IN"/>
-        </w:rPr>
-        <w:t>.</w:t>
-      </w:r>
-    </w:p>
-    <w:p>
-      <w:pPr>
-        <w:pStyle w:val="21"/>
-        <w:rPr>
-          <w:rFonts w:hint="default" w:asciiTheme="majorAscii" w:hAnsiTheme="majorAscii"/>
-          <w:lang w:val="en-IN"/>
-        </w:rPr>
-      </w:pPr>
-      <w:r>
-        <w:rPr>
-          <w:rFonts w:hint="default" w:asciiTheme="majorAscii" w:hAnsiTheme="majorAscii"/>
-          <w:lang w:val="en-IN"/>
-        </w:rPr>
-        <w:t xml:space="preserve">   </w:t>
-      </w:r>
-    </w:p>
-    <w:p>
-      <w:pPr>
-        <w:pStyle w:val="21"/>
-        <w:numPr>
-          <w:ilvl w:val="0"/>
-          <w:numId w:val="0"/>
-        </w:numPr>
-        <w:ind w:leftChars="0"/>
-        <w:rPr>
-          <w:rFonts w:hint="default" w:asciiTheme="majorAscii" w:hAnsiTheme="majorAscii"/>
-          <w:b w:val="0"/>
-          <w:bCs/>
-          <w:sz w:val="22"/>
-          <w:szCs w:val="22"/>
-          <w:lang w:val="en-US"/>
-        </w:rPr>
-      </w:pPr>
-      <w:r>
-        <w:rPr>
-          <w:rFonts w:hint="default" w:asciiTheme="majorAscii" w:hAnsiTheme="majorAscii"/>
-          <w:sz w:val="22"/>
-          <w:szCs w:val="22"/>
-          <w:lang w:val="en-US"/>
-        </w:rPr>
-        <w:tab/>
-      </w:r>
-      <w:r>
-        <w:rPr>
-          <w:rFonts w:hint="default" w:asciiTheme="majorAscii" w:hAnsiTheme="majorAscii"/>
-          <w:sz w:val="22"/>
-          <w:szCs w:val="22"/>
-          <w:lang w:val="en-US"/>
-        </w:rPr>
-        <w:t xml:space="preserve">             -  </w:t>
-      </w:r>
-      <w:r>
-        <w:rPr>
-          <w:rFonts w:hint="default" w:asciiTheme="majorAscii" w:hAnsiTheme="majorAscii"/>
-          <w:sz w:val="22"/>
-          <w:szCs w:val="22"/>
-          <w:lang w:val="en-IN"/>
-        </w:rPr>
-        <w:t xml:space="preserve"> </w:t>
-      </w:r>
-      <w:r>
-        <w:rPr>
-          <w:rFonts w:hint="default" w:asciiTheme="majorAscii" w:hAnsiTheme="majorAscii"/>
-          <w:sz w:val="22"/>
-          <w:szCs w:val="22"/>
-          <w:lang w:val="en-US"/>
-        </w:rPr>
-        <w:t xml:space="preserve">During Registration, </w:t>
-      </w:r>
-      <w:r>
-        <w:rPr>
-          <w:rFonts w:hint="default" w:asciiTheme="majorAscii" w:hAnsiTheme="majorAscii"/>
-          <w:b w:val="0"/>
-          <w:bCs/>
-          <w:sz w:val="22"/>
-          <w:szCs w:val="22"/>
-          <w:lang w:val="en-IN"/>
-        </w:rPr>
-        <w:t>While the user enters the Password, the system asks him to Enter a Password whose length is not less than 8, and Should contain a Number and Capital Letter.While the user enters other details like Mobile Number,Email ID, the System should check whether those are in correct format.</w:t>
-      </w:r>
-      <w:r>
-        <w:rPr>
-          <w:rFonts w:hint="default" w:asciiTheme="majorAscii" w:hAnsiTheme="majorAscii"/>
-          <w:b w:val="0"/>
-          <w:bCs/>
-          <w:sz w:val="22"/>
-          <w:szCs w:val="22"/>
-          <w:lang w:val="en-US"/>
-        </w:rPr>
-        <w:t xml:space="preserve"> All these Validations are done in the Angular Front End itself and Validated information is sent to the database.</w:t>
-      </w:r>
-    </w:p>
-    <w:p>
-      <w:pPr>
-        <w:numPr>
-          <w:ilvl w:val="0"/>
-          <w:numId w:val="0"/>
-        </w:numPr>
-        <w:ind w:leftChars="0"/>
-        <w:rPr>
-          <w:rFonts w:hint="default" w:asciiTheme="majorAscii" w:hAnsiTheme="majorAscii"/>
-          <w:lang w:val="en-US"/>
-        </w:rPr>
-      </w:pPr>
-      <w:r>
-        <w:rPr>
-          <w:rFonts w:hint="default" w:asciiTheme="majorAscii" w:hAnsiTheme="majorAscii"/>
-          <w:lang w:val="en-US"/>
-        </w:rPr>
-        <w:t xml:space="preserve">  </w:t>
-      </w:r>
-    </w:p>
-    <w:p>
-      <w:pPr>
-        <w:numPr>
-          <w:ilvl w:val="0"/>
-          <w:numId w:val="0"/>
-        </w:numPr>
-        <w:ind w:leftChars="0"/>
-        <w:rPr>
-          <w:rFonts w:hint="default" w:asciiTheme="majorAscii" w:hAnsiTheme="majorAscii"/>
-          <w:sz w:val="22"/>
-          <w:szCs w:val="22"/>
-          <w:lang w:val="en-US"/>
-        </w:rPr>
-      </w:pPr>
-      <w:r>
-        <w:rPr>
-          <w:rFonts w:hint="default" w:asciiTheme="majorAscii" w:hAnsiTheme="majorAscii"/>
-          <w:lang w:val="en-US"/>
-        </w:rPr>
-        <w:tab/>
-      </w:r>
-      <w:r>
-        <w:rPr>
-          <w:rFonts w:hint="default" w:asciiTheme="majorAscii" w:hAnsiTheme="majorAscii"/>
-          <w:sz w:val="22"/>
-          <w:szCs w:val="22"/>
-          <w:lang w:val="en-US"/>
-        </w:rPr>
-        <w:t xml:space="preserve">- When user tries to Login, the system will check whether the User is Admin or not and redirect the User to their Respective Dashboards. </w:t>
-      </w:r>
-    </w:p>
-    <w:p>
-      <w:pPr>
-        <w:numPr>
-          <w:ilvl w:val="0"/>
-          <w:numId w:val="0"/>
-        </w:numPr>
-        <w:ind w:leftChars="0"/>
-        <w:rPr>
-          <w:rFonts w:hint="default" w:asciiTheme="majorAscii" w:hAnsiTheme="majorAscii"/>
-          <w:sz w:val="22"/>
-          <w:szCs w:val="22"/>
-          <w:lang w:val="en-US"/>
-        </w:rPr>
-      </w:pPr>
-    </w:p>
-    <w:p>
-      <w:pPr>
-        <w:numPr>
-          <w:ilvl w:val="0"/>
-          <w:numId w:val="0"/>
-        </w:numPr>
-        <w:ind w:leftChars="0"/>
-        <w:rPr>
-          <w:rFonts w:hint="default" w:asciiTheme="majorAscii" w:hAnsiTheme="majorAscii"/>
-          <w:sz w:val="22"/>
-          <w:szCs w:val="22"/>
-          <w:lang w:val="en-US"/>
-        </w:rPr>
-      </w:pPr>
-      <w:r>
-        <w:rPr>
-          <w:rFonts w:hint="default" w:asciiTheme="majorAscii" w:hAnsiTheme="majorAscii"/>
-          <w:sz w:val="22"/>
-          <w:szCs w:val="22"/>
-          <w:lang w:val="en-US"/>
-        </w:rPr>
-        <w:tab/>
-      </w:r>
-      <w:r>
-        <w:rPr>
-          <w:rFonts w:hint="default" w:asciiTheme="majorAscii" w:hAnsiTheme="majorAscii"/>
-          <w:sz w:val="22"/>
-          <w:szCs w:val="22"/>
-          <w:lang w:val="en-US"/>
-        </w:rPr>
-        <w:t xml:space="preserve">- When user  logged in as Employee will be able to View his details such as </w:t>
-      </w:r>
-      <w:r>
-        <w:rPr>
-          <w:rFonts w:hint="default" w:asciiTheme="majorAscii" w:hAnsiTheme="majorAscii"/>
-          <w:sz w:val="22"/>
-          <w:szCs w:val="22"/>
-          <w:lang w:val="en-IN"/>
-        </w:rPr>
-        <w:t>Employee Id, Name, Address, EmailID, Age, Gender, Phone Number, Role, Department Name, Business Unit Name</w:t>
-      </w:r>
-      <w:r>
-        <w:rPr>
-          <w:rFonts w:hint="default" w:asciiTheme="majorAscii" w:hAnsiTheme="majorAscii"/>
-          <w:sz w:val="22"/>
-          <w:szCs w:val="22"/>
-          <w:lang w:val="en-US"/>
-        </w:rPr>
-        <w:t xml:space="preserve"> and update his details such as EmailID, Phone Number and Address or when user logged in as Admin will be able to see the Employee Details such as </w:t>
-      </w:r>
-      <w:r>
-        <w:rPr>
-          <w:rFonts w:hint="default" w:asciiTheme="majorAscii" w:hAnsiTheme="majorAscii"/>
-          <w:sz w:val="22"/>
-          <w:szCs w:val="22"/>
-          <w:lang w:val="en-IN"/>
-        </w:rPr>
-        <w:t>Employee Id, Name, Address, EmailID, Age, Gender, Phone Number, Role, Department Name, Business Unit Name</w:t>
-      </w:r>
-      <w:r>
-        <w:rPr>
-          <w:rFonts w:hint="default" w:asciiTheme="majorAscii" w:hAnsiTheme="majorAscii"/>
-          <w:sz w:val="22"/>
-          <w:szCs w:val="22"/>
-          <w:lang w:val="en-US"/>
-        </w:rPr>
-        <w:t xml:space="preserve"> and will be able to edit details like Department Name, Business Unit Name.</w:t>
-      </w:r>
     </w:p>
     <w:p>
       <w:pPr>
@@ -5931,9 +5690,77 @@
           <w:rFonts w:hint="default"/>
           <w:sz w:val="21"/>
           <w:szCs w:val="21"/>
-          <w:lang w:val="en-US"/>
+          <w:lang w:val="en-IN"/>
         </w:rPr>
       </w:pPr>
+      <w:r>
+        <w:rPr>
+          <w:rFonts w:hint="default"/>
+          <w:sz w:val="21"/>
+          <w:szCs w:val="21"/>
+          <w:lang w:val="en-IN"/>
+        </w:rPr>
+        <w:tab/>
+        <w:t>- When User logins to the portal, the data entered during registration is already present in the database.</w:t>
+      </w:r>
+    </w:p>
+    <w:p>
+      <w:pPr>
+        <w:numPr>
+          <w:ilvl w:val="0"/>
+          <w:numId w:val="0"/>
+        </w:numPr>
+        <w:ind w:leftChars="0"/>
+        <w:rPr>
+          <w:rFonts w:hint="default"/>
+          <w:sz w:val="22"/>
+          <w:szCs w:val="22"/>
+          <w:lang w:val="en-IN"/>
+        </w:rPr>
+      </w:pPr>
+      <w:r>
+        <w:rPr>
+          <w:rFonts w:hint="default"/>
+          <w:sz w:val="21"/>
+          <w:szCs w:val="21"/>
+          <w:lang w:val="en-IN"/>
+        </w:rPr>
+        <w:tab/>
+      </w:r>
+      <w:r>
+        <w:rPr>
+          <w:rFonts w:hint="default"/>
+          <w:sz w:val="22"/>
+          <w:szCs w:val="22"/>
+          <w:lang w:val="en-IN"/>
+        </w:rPr>
+        <w:t>- Employee will be able to edit only his EmailID, Phone Number and Address.</w:t>
+      </w:r>
+    </w:p>
+    <w:p>
+      <w:pPr>
+        <w:numPr>
+          <w:ilvl w:val="0"/>
+          <w:numId w:val="0"/>
+        </w:numPr>
+        <w:ind w:leftChars="0"/>
+        <w:rPr>
+          <w:rFonts w:hint="default"/>
+          <w:sz w:val="22"/>
+          <w:szCs w:val="22"/>
+          <w:lang w:val="en-IN"/>
+        </w:rPr>
+      </w:pPr>
+      <w:r>
+        <w:rPr>
+          <w:rFonts w:hint="default"/>
+          <w:sz w:val="22"/>
+          <w:szCs w:val="22"/>
+          <w:lang w:val="en-IN"/>
+        </w:rPr>
+        <w:tab/>
+        <w:t>- Admin will be able to edit the Department and Business Details of Employee.</w:t>
+      </w:r>
     </w:p>
     <w:p>
       <w:pPr>
@@ -5962,32 +5789,15 @@
       <w:bookmarkEnd w:id="25"/>
       <w:bookmarkEnd w:id="26"/>
     </w:p>
-    <w:p>
-      <w:pPr>
-        <w:rPr>
-          <w:rFonts w:hint="default" w:eastAsia="Times New Roman" w:asciiTheme="majorHAnsi" w:hAnsiTheme="majorHAnsi" w:cstheme="majorHAnsi"/>
-          <w:sz w:val="22"/>
-          <w:szCs w:val="22"/>
-          <w:lang w:val="en-IN" w:eastAsia="es-ES"/>
-        </w:rPr>
-      </w:pPr>
-      <w:r>
-        <w:rPr>
-          <w:rFonts w:hint="default" w:eastAsia="Times New Roman" w:asciiTheme="majorHAnsi" w:hAnsiTheme="majorHAnsi" w:cstheme="majorHAnsi"/>
-          <w:sz w:val="22"/>
-          <w:szCs w:val="22"/>
-          <w:lang w:val="en-IN" w:eastAsia="es-ES"/>
-        </w:rPr>
-        <w:t>One of the dependancies of the application is the Admin Data provided by the organisation</w:t>
-      </w:r>
-    </w:p>
+    <w:p/>
+    <w:p/>
     <w:p>
       <w:pPr>
         <w:pStyle w:val="3"/>
       </w:pPr>
-      <w:bookmarkStart w:id="27" w:name="_Toc420913042"/>
-      <w:bookmarkStart w:id="28" w:name="_Toc46250937"/>
-      <w:bookmarkStart w:id="29" w:name="_Toc488072737"/>
+      <w:bookmarkStart w:id="27" w:name="_Toc488072737"/>
+      <w:bookmarkStart w:id="28" w:name="_Toc420913042"/>
+      <w:bookmarkStart w:id="29" w:name="_Toc46250937"/>
       <w:r>
         <w:t>Source and Target Applications</w:t>
       </w:r>
@@ -6017,11 +5827,11 @@
         </w:tblCellMar>
       </w:tblPr>
       <w:tblGrid>
-        <w:gridCol w:w="864"/>
-        <w:gridCol w:w="1891"/>
-        <w:gridCol w:w="2751"/>
-        <w:gridCol w:w="1346"/>
-        <w:gridCol w:w="1714"/>
+        <w:gridCol w:w="998"/>
+        <w:gridCol w:w="2070"/>
+        <w:gridCol w:w="2075"/>
+        <w:gridCol w:w="1539"/>
+        <w:gridCol w:w="1884"/>
       </w:tblGrid>
       <w:tr>
         <w:tblPrEx>
@@ -6410,7 +6220,7 @@
                 <w:color w:val="4D5156"/>
                 <w:shd w:val="clear" w:color="auto" w:fill="FFFFFF"/>
               </w:rPr>
-              <w:t>Microsoft SQL Server Management Studio</w:t>
+              <w:t xml:space="preserve">Microsoft SQL Server </w:t>
             </w:r>
           </w:p>
         </w:tc>
@@ -6437,21 +6247,22 @@
               <w:spacing w:line="276" w:lineRule="auto"/>
               <w:ind w:left="72" w:leftChars="0" w:firstLine="0" w:firstLineChars="0"/>
               <w:rPr>
-                <w:rFonts w:cstheme="minorHAnsi"/>
-                <w:bCs/>
-                <w:sz w:val="22"/>
-                <w:szCs w:val="22"/>
-                <w:lang w:bidi="en-US"/>
-              </w:rPr>
-            </w:pPr>
-            <w:r>
-              <w:rPr>
-                <w:rFonts w:ascii="Times New Roman" w:hAnsi="Times New Roman" w:cs="Times New Roman"/>
+                <w:rFonts w:hint="default" w:cstheme="minorHAnsi"/>
+                <w:bCs/>
+                <w:sz w:val="22"/>
+                <w:szCs w:val="22"/>
+                <w:lang w:val="en-IN" w:bidi="en-US"/>
+              </w:rPr>
+            </w:pPr>
+            <w:r>
+              <w:rPr>
+                <w:rFonts w:hint="default" w:ascii="Times New Roman" w:hAnsi="Times New Roman" w:cs="Times New Roman"/>
                 <w:color w:val="171717"/>
                 <w:sz w:val="22"/>
                 <w:shd w:val="clear" w:color="auto" w:fill="FFFFFF"/>
-              </w:rPr>
-              <w:t>Used SSMS to access, configure, manage, administer, and develop all components of SQL Server, Azure SQL Database, and Azure Synapse Analytics.</w:t>
+                <w:lang w:val="en-IN"/>
+              </w:rPr>
+              <w:t>Sql Server is used to create the components of the BackEnd Part of the application such as Database, Tables and Procedures.</w:t>
             </w:r>
           </w:p>
         </w:tc>
@@ -6478,22 +6289,22 @@
               <w:spacing w:line="276" w:lineRule="auto"/>
               <w:ind w:left="72" w:leftChars="0" w:firstLine="0" w:firstLineChars="0"/>
               <w:rPr>
-                <w:rFonts w:cstheme="minorHAnsi"/>
-                <w:bCs/>
-                <w:sz w:val="22"/>
-                <w:szCs w:val="22"/>
-                <w:lang w:bidi="en-US"/>
-              </w:rPr>
-            </w:pPr>
-            <w:r>
-              <w:rPr>
-                <w:rFonts w:cstheme="minorHAnsi"/>
-                <w:bCs/>
-                <w:sz w:val="22"/>
-                <w:szCs w:val="22"/>
-                <w:lang w:bidi="en-US"/>
-              </w:rPr>
-              <w:t>V18.7.1</w:t>
+                <w:rFonts w:hint="default" w:cstheme="minorHAnsi"/>
+                <w:bCs/>
+                <w:sz w:val="22"/>
+                <w:szCs w:val="22"/>
+                <w:lang w:val="en-IN" w:bidi="en-US"/>
+              </w:rPr>
+            </w:pPr>
+            <w:r>
+              <w:rPr>
+                <w:rFonts w:hint="default" w:cstheme="minorHAnsi"/>
+                <w:bCs/>
+                <w:sz w:val="22"/>
+                <w:szCs w:val="22"/>
+                <w:lang w:val="en-IN" w:bidi="en-US"/>
+              </w:rPr>
+              <w:t>V12.0.2000.8</w:t>
             </w:r>
           </w:p>
         </w:tc>
@@ -6646,20 +6457,22 @@
               <w:spacing w:line="276" w:lineRule="auto"/>
               <w:ind w:left="0" w:leftChars="0" w:firstLine="0" w:firstLineChars="0"/>
               <w:rPr>
-                <w:rFonts w:cstheme="minorHAnsi"/>
-                <w:bCs/>
-                <w:sz w:val="22"/>
-                <w:szCs w:val="22"/>
-                <w:lang w:bidi="en-US"/>
-              </w:rPr>
-            </w:pPr>
-            <w:r>
-              <w:rPr>
-                <w:rFonts w:ascii="Times New Roman" w:hAnsi="Times New Roman" w:cs="Times New Roman"/>
-                <w:bCs/>
-                <w:lang w:bidi="en-US"/>
-              </w:rPr>
-              <w:t>Visual Studio Community</w:t>
+                <w:rFonts w:hint="default" w:cstheme="minorHAnsi"/>
+                <w:bCs/>
+                <w:sz w:val="22"/>
+                <w:szCs w:val="22"/>
+                <w:lang w:val="en-IN" w:bidi="en-US"/>
+              </w:rPr>
+            </w:pPr>
+            <w:r>
+              <w:rPr>
+                <w:rFonts w:hint="default" w:cstheme="minorHAnsi"/>
+                <w:bCs/>
+                <w:sz w:val="22"/>
+                <w:szCs w:val="22"/>
+                <w:lang w:val="en-IN" w:bidi="en-US"/>
+              </w:rPr>
+              <w:t>C# ASP.NET WebApi</w:t>
             </w:r>
           </w:p>
         </w:tc>
@@ -6686,22 +6499,22 @@
               <w:spacing w:line="276" w:lineRule="auto"/>
               <w:ind w:left="72" w:leftChars="0" w:firstLine="0" w:firstLineChars="0"/>
               <w:rPr>
-                <w:rFonts w:cstheme="minorHAnsi"/>
-                <w:bCs/>
-                <w:sz w:val="22"/>
-                <w:szCs w:val="22"/>
-                <w:lang w:bidi="en-US"/>
-              </w:rPr>
-            </w:pPr>
-            <w:r>
-              <w:rPr>
-                <w:rFonts w:ascii="Times New Roman" w:hAnsi="Times New Roman" w:cs="Times New Roman"/>
-                <w:bCs/>
-                <w:sz w:val="22"/>
-                <w:szCs w:val="22"/>
-                <w:lang w:bidi="en-US"/>
-              </w:rPr>
-              <w:t>A fully-featured, extensible, free IDE for creating modern applications for Android, IOS, Windows, as well as web applications and cloud services.</w:t>
+                <w:rFonts w:hint="default" w:cstheme="minorHAnsi"/>
+                <w:bCs/>
+                <w:sz w:val="22"/>
+                <w:szCs w:val="22"/>
+                <w:lang w:val="en-IN" w:bidi="en-US"/>
+              </w:rPr>
+            </w:pPr>
+            <w:r>
+              <w:rPr>
+                <w:rFonts w:hint="default" w:cstheme="minorHAnsi"/>
+                <w:bCs/>
+                <w:sz w:val="22"/>
+                <w:szCs w:val="22"/>
+                <w:lang w:val="en-IN" w:bidi="en-US"/>
+              </w:rPr>
+              <w:t>C# based ASP.NET WebApi is used to regulate the Data transfers between FrontEnd part and BackEnd part of the application.</w:t>
             </w:r>
           </w:p>
         </w:tc>
@@ -6728,22 +6541,32 @@
               <w:spacing w:line="276" w:lineRule="auto"/>
               <w:ind w:left="72" w:leftChars="0" w:firstLine="0" w:firstLineChars="0"/>
               <w:rPr>
+                <w:rFonts w:hint="default" w:cstheme="minorHAnsi"/>
+                <w:bCs/>
+                <w:sz w:val="22"/>
+                <w:szCs w:val="22"/>
+                <w:lang w:val="en-IN" w:bidi="en-US"/>
+              </w:rPr>
+            </w:pPr>
+            <w:r>
+              <w:rPr>
                 <w:rFonts w:cstheme="minorHAnsi"/>
                 <w:bCs/>
                 <w:sz w:val="22"/>
                 <w:szCs w:val="22"/>
                 <w:lang w:bidi="en-US"/>
               </w:rPr>
-            </w:pPr>
-            <w:r>
-              <w:rPr>
-                <w:rFonts w:cstheme="minorHAnsi"/>
-                <w:bCs/>
-                <w:sz w:val="22"/>
-                <w:szCs w:val="22"/>
-                <w:lang w:bidi="en-US"/>
-              </w:rPr>
-              <w:t>V16.8</w:t>
+              <w:t>V</w:t>
+            </w:r>
+            <w:r>
+              <w:rPr>
+                <w:rFonts w:hint="default" w:cstheme="minorHAnsi"/>
+                <w:bCs/>
+                <w:sz w:val="22"/>
+                <w:szCs w:val="22"/>
+                <w:lang w:val="en-IN" w:bidi="en-US"/>
+              </w:rPr>
+              <w:t>2.2</w:t>
             </w:r>
           </w:p>
         </w:tc>
@@ -6898,16 +6721,16 @@
               <w:rPr>
                 <w:rFonts w:hint="default" w:ascii="Times New Roman" w:hAnsi="Times New Roman" w:cs="Times New Roman"/>
                 <w:bCs/>
-                <w:lang w:val="en-US" w:bidi="en-US"/>
+                <w:lang w:val="en-IN" w:bidi="en-US"/>
               </w:rPr>
             </w:pPr>
             <w:r>
               <w:rPr>
                 <w:rFonts w:hint="default" w:ascii="Times New Roman" w:hAnsi="Times New Roman" w:cs="Times New Roman"/>
                 <w:bCs/>
-                <w:lang w:val="en-US" w:bidi="en-US"/>
-              </w:rPr>
-              <w:t>Visual Studio Code</w:t>
+                <w:lang w:val="en-IN" w:bidi="en-US"/>
+              </w:rPr>
+              <w:t xml:space="preserve">Angular </w:t>
             </w:r>
           </w:p>
         </w:tc>
@@ -6934,42 +6757,22 @@
               <w:spacing w:line="276" w:lineRule="auto"/>
               <w:ind w:left="72" w:leftChars="0" w:firstLine="0" w:firstLineChars="0"/>
               <w:rPr>
-                <w:rFonts w:ascii="Times New Roman" w:hAnsi="Times New Roman" w:cs="Times New Roman"/>
-                <w:bCs/>
-                <w:sz w:val="22"/>
-                <w:szCs w:val="22"/>
-                <w:lang w:bidi="en-US"/>
-              </w:rPr>
-            </w:pPr>
-            <w:r>
-              <w:rPr>
                 <w:rFonts w:hint="default" w:ascii="Times New Roman" w:hAnsi="Times New Roman" w:cs="Times New Roman"/>
                 <w:bCs/>
                 <w:sz w:val="22"/>
                 <w:szCs w:val="22"/>
-                <w:lang w:bidi="en-US"/>
-              </w:rPr>
-              <w:t>Visu</w:t>
-            </w:r>
-            <w:r>
-              <w:rPr>
-                <w:rFonts w:ascii="Times New Roman" w:hAnsi="Times New Roman" w:cs="Times New Roman"/>
-                <w:bCs/>
-                <w:sz w:val="22"/>
-                <w:szCs w:val="22"/>
-                <w:lang w:bidi="en-US"/>
-              </w:rPr>
-              <w:t>al Studio Code</w:t>
-            </w:r>
+                <w:lang w:val="en-IN" w:bidi="en-US"/>
+              </w:rPr>
+            </w:pPr>
             <w:r>
               <w:rPr>
                 <w:rFonts w:hint="default" w:ascii="Times New Roman" w:hAnsi="Times New Roman" w:cs="Times New Roman"/>
                 <w:bCs/>
                 <w:sz w:val="22"/>
                 <w:szCs w:val="22"/>
-                <w:lang w:bidi="en-US"/>
-              </w:rPr>
-              <w:t> is a free source-code editor made by Microsoft for Windows, Linux and macOS. Features include support for debugging, syntax highlighting, intelligent code completion, snippets, code refactoring, and embedded Git</w:t>
+                <w:lang w:val="en-IN" w:bidi="en-US"/>
+              </w:rPr>
+              <w:t>Angular framework is used to build the FrontEnd part of the application. It is used to create a very User-Friendly UI to the User.</w:t>
             </w:r>
           </w:p>
         </w:tc>
@@ -7000,7 +6803,7 @@
                 <w:bCs/>
                 <w:sz w:val="22"/>
                 <w:szCs w:val="22"/>
-                <w:lang w:val="en-US" w:bidi="en-US"/>
+                <w:lang w:val="en-IN" w:bidi="en-US"/>
               </w:rPr>
             </w:pPr>
             <w:r>
@@ -7009,9 +6812,9 @@
                 <w:bCs/>
                 <w:sz w:val="22"/>
                 <w:szCs w:val="22"/>
-                <w:lang w:val="en-US" w:bidi="en-US"/>
-              </w:rPr>
-              <w:t>V1.52</w:t>
+                <w:lang w:val="en-IN" w:bidi="en-US"/>
+              </w:rPr>
+              <w:t>v8.0</w:t>
             </w:r>
           </w:p>
         </w:tc>
@@ -7098,8 +6901,8 @@
         <w:pStyle w:val="2"/>
       </w:pPr>
       <w:bookmarkStart w:id="30" w:name="_Toc488072739"/>
-      <w:bookmarkStart w:id="31" w:name="_Toc420913044"/>
-      <w:bookmarkStart w:id="32" w:name="_Toc349225678"/>
+      <w:bookmarkStart w:id="31" w:name="_Toc349225678"/>
+      <w:bookmarkStart w:id="32" w:name="_Toc420913044"/>
       <w:bookmarkStart w:id="33" w:name="_Toc46250938"/>
       <w:r>
         <w:t xml:space="preserve">Integration </w:t>
@@ -7190,14 +6993,6 @@
         <w:gridCol w:w="6825"/>
       </w:tblGrid>
       <w:tr>
-        <w:tblPrEx>
-          <w:tblCellMar>
-            <w:top w:w="0" w:type="dxa"/>
-            <w:left w:w="0" w:type="dxa"/>
-            <w:bottom w:w="0" w:type="dxa"/>
-            <w:right w:w="0" w:type="dxa"/>
-          </w:tblCellMar>
-        </w:tblPrEx>
         <w:trPr>
           <w:trHeight w:val="563" w:hRule="atLeast"/>
           <w:jc w:val="center"/>
@@ -7927,7 +7722,13 @@
         <w:pStyle w:val="4"/>
       </w:pPr>
       <w:r>
-        <w:t>Reused Services and Components</w:t>
+        <w:rPr>
+          <w:lang w:val="en-IN"/>
+        </w:rPr>
+        <w:t xml:space="preserve"> </w:t>
+      </w:r>
+      <w:r>
+        <w:t xml:space="preserve"> Services and Components</w:t>
       </w:r>
     </w:p>
     <w:tbl>
@@ -8406,9 +8207,9 @@
           <w:szCs w:val="24"/>
         </w:rPr>
       </w:pPr>
-      <w:bookmarkStart w:id="34" w:name="_Toc185239365"/>
+      <w:bookmarkStart w:id="34" w:name="_Toc226177730"/>
       <w:bookmarkStart w:id="35" w:name="_Toc492796468"/>
-      <w:bookmarkStart w:id="36" w:name="_Toc226177730"/>
+      <w:bookmarkStart w:id="36" w:name="_Toc185239365"/>
       <w:bookmarkStart w:id="37" w:name="_Toc17187294"/>
       <w:r>
         <w:rPr>
@@ -8433,9 +8234,9 @@
           <w:lang w:val="en-IN"/>
         </w:rPr>
       </w:pPr>
-      <w:bookmarkStart w:id="38" w:name="_Toc420913049"/>
-      <w:bookmarkStart w:id="39" w:name="_Toc4145191"/>
-      <w:bookmarkStart w:id="40" w:name="_Toc488072745"/>
+      <w:bookmarkStart w:id="38" w:name="_Toc4145191"/>
+      <w:bookmarkStart w:id="39" w:name="_Toc488072745"/>
+      <w:bookmarkStart w:id="40" w:name="_Toc420913049"/>
       <w:bookmarkStart w:id="41" w:name="_Toc46250940"/>
       <w:r>
         <w:rPr>
@@ -9271,7 +9072,7 @@
           <wp:inline distT="0" distB="0" distL="114300" distR="114300">
             <wp:extent cx="5725795" cy="3216275"/>
             <wp:effectExtent l="0" t="0" r="8255" b="3175"/>
-            <wp:docPr id="12" name="Picture 12" descr="register"/>
+            <wp:docPr id="19" name="Picture 19" descr="register"/>
             <wp:cNvGraphicFramePr>
               <a:graphicFrameLocks xmlns:a="http://schemas.openxmlformats.org/drawingml/2006/main" noChangeAspect="1"/>
             </wp:cNvGraphicFramePr>
@@ -9279,7 +9080,7 @@
               <a:graphicData uri="http://schemas.openxmlformats.org/drawingml/2006/picture">
                 <pic:pic xmlns:pic="http://schemas.openxmlformats.org/drawingml/2006/picture">
                   <pic:nvPicPr>
-                    <pic:cNvPr id="12" name="Picture 12" descr="register"/>
+                    <pic:cNvPr id="19" name="Picture 19" descr="register"/>
                     <pic:cNvPicPr>
                       <a:picLocks noChangeAspect="1"/>
                     </pic:cNvPicPr>
@@ -9314,7 +9115,13 @@
       <w:bookmarkStart w:id="43" w:name="_Toc46250941"/>
       <w:bookmarkStart w:id="44" w:name="_Toc420913054"/>
       <w:r>
-        <w:t>Reused Services and Components</w:t>
+        <w:rPr>
+          <w:lang w:val="en-IN"/>
+        </w:rPr>
+        <w:t xml:space="preserve"> </w:t>
+      </w:r>
+      <w:r>
+        <w:t xml:space="preserve"> Services and Components</w:t>
       </w:r>
       <w:bookmarkEnd w:id="42"/>
       <w:bookmarkEnd w:id="43"/>
@@ -10862,7 +10669,13 @@
         <w:pStyle w:val="4"/>
       </w:pPr>
       <w:r>
-        <w:t>Reused Services and Components</w:t>
+        <w:rPr>
+          <w:lang w:val="en-IN"/>
+        </w:rPr>
+        <w:t xml:space="preserve"> </w:t>
+      </w:r>
+      <w:r>
+        <w:t xml:space="preserve"> Services and Components</w:t>
       </w:r>
     </w:p>
     <w:tbl>
@@ -11043,12 +10856,6 @@
             <w:insideH w:val="single" w:color="000000" w:sz="4" w:space="0"/>
             <w:insideV w:val="single" w:color="000000" w:sz="4" w:space="0"/>
           </w:tblBorders>
-          <w:tblCellMar>
-            <w:top w:w="0" w:type="dxa"/>
-            <w:left w:w="108" w:type="dxa"/>
-            <w:bottom w:w="0" w:type="dxa"/>
-            <w:right w:w="108" w:type="dxa"/>
-          </w:tblCellMar>
         </w:tblPrEx>
         <w:tc>
           <w:tcPr>
@@ -12488,7 +12295,13 @@
         <w:pStyle w:val="4"/>
       </w:pPr>
       <w:r>
-        <w:t>Reused Services and Components</w:t>
+        <w:rPr>
+          <w:lang w:val="en-IN"/>
+        </w:rPr>
+        <w:t xml:space="preserve"> </w:t>
+      </w:r>
+      <w:r>
+        <w:t xml:space="preserve"> Services and Components</w:t>
       </w:r>
     </w:p>
     <w:tbl>
@@ -14313,7 +14126,13 @@
         <w:pStyle w:val="4"/>
       </w:pPr>
       <w:r>
-        <w:t>Reused Services and Components</w:t>
+        <w:rPr>
+          <w:lang w:val="en-IN"/>
+        </w:rPr>
+        <w:t xml:space="preserve"> </w:t>
+      </w:r>
+      <w:r>
+        <w:t xml:space="preserve"> Services and Components</w:t>
       </w:r>
     </w:p>
     <w:tbl>
@@ -15463,14 +15282,6 @@
         <w:gridCol w:w="6825"/>
       </w:tblGrid>
       <w:tr>
-        <w:tblPrEx>
-          <w:tblCellMar>
-            <w:top w:w="0" w:type="dxa"/>
-            <w:left w:w="0" w:type="dxa"/>
-            <w:bottom w:w="0" w:type="dxa"/>
-            <w:right w:w="0" w:type="dxa"/>
-          </w:tblCellMar>
-        </w:tblPrEx>
         <w:trPr>
           <w:trHeight w:val="563" w:hRule="atLeast"/>
           <w:jc w:val="center"/>
@@ -16208,7 +16019,13 @@
         <w:pStyle w:val="4"/>
       </w:pPr>
       <w:r>
-        <w:t>Reused Services and Components</w:t>
+        <w:rPr>
+          <w:lang w:val="en-IN"/>
+        </w:rPr>
+        <w:t xml:space="preserve"> </w:t>
+      </w:r>
+      <w:r>
+        <w:t xml:space="preserve"> Services and Components</w:t>
       </w:r>
     </w:p>
     <w:tbl>
@@ -16385,6 +16202,12 @@
             <w:insideH w:val="single" w:color="000000" w:sz="4" w:space="0"/>
             <w:insideV w:val="single" w:color="000000" w:sz="4" w:space="0"/>
           </w:tblBorders>
+          <w:tblCellMar>
+            <w:top w:w="0" w:type="dxa"/>
+            <w:left w:w="108" w:type="dxa"/>
+            <w:bottom w:w="0" w:type="dxa"/>
+            <w:right w:w="108" w:type="dxa"/>
+          </w:tblCellMar>
         </w:tblPrEx>
         <w:tc>
           <w:tcPr>
@@ -16677,8 +16500,8 @@
           <w:szCs w:val="28"/>
         </w:rPr>
       </w:pPr>
-      <w:bookmarkStart w:id="48" w:name="_Toc390934259"/>
-      <w:bookmarkStart w:id="49" w:name="_Toc422482998"/>
+      <w:bookmarkStart w:id="48" w:name="_Toc422482998"/>
+      <w:bookmarkStart w:id="49" w:name="_Toc390934259"/>
       <w:bookmarkStart w:id="50" w:name="_Toc46250945"/>
       <w:r>
         <w:rPr>
@@ -17509,9 +17332,9 @@
           <w:rFonts w:asciiTheme="majorHAnsi" w:hAnsiTheme="majorHAnsi" w:cstheme="majorHAnsi"/>
         </w:rPr>
       </w:pPr>
-      <w:bookmarkStart w:id="51" w:name="_Toc488071738"/>
-      <w:bookmarkStart w:id="52" w:name="_Toc488072761"/>
-      <w:bookmarkStart w:id="53" w:name="_Toc46250948"/>
+      <w:bookmarkStart w:id="51" w:name="_Toc46250948"/>
+      <w:bookmarkStart w:id="52" w:name="_Toc488071738"/>
+      <w:bookmarkStart w:id="53" w:name="_Toc488072761"/>
       <w:r>
         <w:rPr>
           <w:rFonts w:asciiTheme="majorHAnsi" w:hAnsiTheme="majorHAnsi" w:cstheme="majorHAnsi"/>
@@ -21321,6 +21144,53 @@
 </file>
 
 <file path=customXml/item2.xml><?xml version="1.0" encoding="utf-8"?>
+<p:properties xmlns:p="http://schemas.microsoft.com/office/2006/metadata/properties" xmlns:xsi="http://www.w3.org/2001/XMLSchema-instance" xmlns:pc="http://schemas.microsoft.com/office/infopath/2007/PartnerControls">
+  <documentManagement>
+    <QMSVersionNo xmlns="c3306013-d506-4f83-b406-261050cb2a6f">1.3</QMSVersionNo>
+    <TaxCatchAll xmlns="c3306013-d506-4f83-b406-261050cb2a6f">
+      <Value>358</Value>
+      <Value>113</Value>
+      <Value>84</Value>
+    </TaxCatchAll>
+    <QMSDocumentID xmlns="c3306013-d506-4f83-b406-261050cb2a6f">GC-OID-02-25T</QMSDocumentID>
+    <SearchTags xmlns="c3306013-d506-4f83-b406-261050cb2a6f">SOA 12C, Technical Specification, Technical, SOA12C, 12C ,oracle; fmw; soa; design; Oracle Implementation ; Oracle Upgrade;Technical Specification;DLD;design;Techgroup; SOA,
+</SearchTags>
+    <Document_x0020_CategoryTaxHTField0 xmlns="c3306013-d506-4f83-b406-261050cb2a6f">
+      <Terms xmlns="http://schemas.microsoft.com/office/infopath/2007/PartnerControls">
+        <TermInfo xmlns="http://schemas.microsoft.com/office/infopath/2007/PartnerControls">
+          <TermName xmlns="http://schemas.microsoft.com/office/infopath/2007/PartnerControls">Template</TermName>
+          <TermId xmlns="http://schemas.microsoft.com/office/infopath/2007/PartnerControls">3bb01baf-d431-4c1b-a51f-29bfcc919375</TermId>
+        </TermInfo>
+      </Terms>
+    </Document_x0020_CategoryTaxHTField0>
+    <QMSVersionComments xmlns="c3306013-d506-4f83-b406-261050cb2a6f">Revamped the Technical Design Template which was released in Mar'20</QMSVersionComments>
+    <PublishingExpirationDate xmlns="http://schemas.microsoft.com/sharepoint/v3" xsi:nil="true"/>
+    <Layer_x002f_LifeCycle xmlns="74690a70-2b1b-4b2c-830e-009098134644">Oracle Implementation</Layer_x002f_LifeCycle>
+    <a55920a221504ecab47422aae8a236d3 xmlns="c3306013-d506-4f83-b406-261050cb2a6f">
+      <Terms xmlns="http://schemas.microsoft.com/office/infopath/2007/PartnerControls">
+        <TermInfo xmlns="http://schemas.microsoft.com/office/infopath/2007/PartnerControls">
+          <TermName xmlns="http://schemas.microsoft.com/office/infopath/2007/PartnerControls">Elaboration</TermName>
+          <TermId xmlns="http://schemas.microsoft.com/office/infopath/2007/PartnerControls">7ddf7b8d-9537-4b94-b65c-837dc4d483ca</TermId>
+        </TermInfo>
+      </Terms>
+    </a55920a221504ecab47422aae8a236d3>
+    <PublishingStartDate xmlns="http://schemas.microsoft.com/sharepoint/v3">2020-07-27T19:00:00+00:00</PublishingStartDate>
+    <Document_x0020_Content xmlns="74690a70-2b1b-4b2c-830e-009098134644" xsi:nil="true"/>
+    <Lifecycle_x0020_PhaseTaxHTField0 xmlns="c3306013-d506-4f83-b406-261050cb2a6f">Default|da8e3019-cd2d-431d-b443-91f1d3be7d40</Lifecycle_x0020_PhaseTaxHTField0>
+  </documentManagement>
+</p:properties>
+</file>
+
+<file path=customXml/item3.xml><?xml version="1.0" encoding="utf-8"?>
+<?mso-contentType ?>
+<FormTemplates xmlns="http://schemas.microsoft.com/sharepoint/v3/contenttype/forms">
+  <Display>DocumentLibraryForm</Display>
+  <Edit>DocumentLibraryForm</Edit>
+  <New>DocumentLibraryForm</New>
+</FormTemplates>
+</file>
+
+<file path=customXml/item4.xml><?xml version="1.0" encoding="utf-8"?>
 <ct:contentTypeSchema xmlns:ct="http://schemas.microsoft.com/office/2006/metadata/contentType" xmlns:ma="http://schemas.microsoft.com/office/2006/metadata/properties/metaAttributes" ct:_="" ma:_="" ma:contentTypeName="QMS Common Artifact" ma:contentTypeID="0x01010031F9E54BCA1ECC4AB988F48FDD8028E1003D0076C39E3FB844BFF61602C9760455" ma:contentTypeVersion="22" ma:contentTypeDescription="" ma:contentTypeScope="" ma:versionID="f2325c02c698edda1baa1e638048466e">
   <xsd:schema xmlns:xsd="http://www.w3.org/2001/XMLSchema" xmlns:xs="http://www.w3.org/2001/XMLSchema" xmlns:p="http://schemas.microsoft.com/office/2006/metadata/properties" xmlns:ns1="http://schemas.microsoft.com/sharepoint/v3" xmlns:ns2="c3306013-d506-4f83-b406-261050cb2a6f" xmlns:ns3="74690a70-2b1b-4b2c-830e-009098134644" xmlns:ns4="9b2cd544-b689-4920-b7bd-0f50d4d708ea" targetNamespace="http://schemas.microsoft.com/office/2006/metadata/properties" ma:root="true" ma:fieldsID="f4d29fd8007bbc310ba68cdce36bfee1" ns1:_="" ns2:_="" ns3:_="" ns4:_="">
     <xsd:import namespace="http://schemas.microsoft.com/sharepoint/v3"/>
@@ -21609,53 +21479,6 @@
 </ct:contentTypeSchema>
 </file>
 
-<file path=customXml/item3.xml><?xml version="1.0" encoding="utf-8"?>
-<?mso-contentType ?>
-<FormTemplates xmlns="http://schemas.microsoft.com/sharepoint/v3/contenttype/forms">
-  <Display>DocumentLibraryForm</Display>
-  <Edit>DocumentLibraryForm</Edit>
-  <New>DocumentLibraryForm</New>
-</FormTemplates>
-</file>
-
-<file path=customXml/item4.xml><?xml version="1.0" encoding="utf-8"?>
-<p:properties xmlns:p="http://schemas.microsoft.com/office/2006/metadata/properties" xmlns:xsi="http://www.w3.org/2001/XMLSchema-instance" xmlns:pc="http://schemas.microsoft.com/office/infopath/2007/PartnerControls">
-  <documentManagement>
-    <QMSVersionNo xmlns="c3306013-d506-4f83-b406-261050cb2a6f">1.3</QMSVersionNo>
-    <TaxCatchAll xmlns="c3306013-d506-4f83-b406-261050cb2a6f">
-      <Value>358</Value>
-      <Value>113</Value>
-      <Value>84</Value>
-    </TaxCatchAll>
-    <QMSDocumentID xmlns="c3306013-d506-4f83-b406-261050cb2a6f">GC-OID-02-25T</QMSDocumentID>
-    <SearchTags xmlns="c3306013-d506-4f83-b406-261050cb2a6f">SOA 12C, Technical Specification, Technical, SOA12C, 12C ,oracle; fmw; soa; design; Oracle Implementation ; Oracle Upgrade;Technical Specification;DLD;design;Techgroup; SOA,
-</SearchTags>
-    <Document_x0020_CategoryTaxHTField0 xmlns="c3306013-d506-4f83-b406-261050cb2a6f">
-      <Terms xmlns="http://schemas.microsoft.com/office/infopath/2007/PartnerControls">
-        <TermInfo xmlns="http://schemas.microsoft.com/office/infopath/2007/PartnerControls">
-          <TermName xmlns="http://schemas.microsoft.com/office/infopath/2007/PartnerControls">Template</TermName>
-          <TermId xmlns="http://schemas.microsoft.com/office/infopath/2007/PartnerControls">3bb01baf-d431-4c1b-a51f-29bfcc919375</TermId>
-        </TermInfo>
-      </Terms>
-    </Document_x0020_CategoryTaxHTField0>
-    <QMSVersionComments xmlns="c3306013-d506-4f83-b406-261050cb2a6f">Revamped the Technical Design Template which was released in Mar'20</QMSVersionComments>
-    <PublishingExpirationDate xmlns="http://schemas.microsoft.com/sharepoint/v3" xsi:nil="true"/>
-    <Layer_x002f_LifeCycle xmlns="74690a70-2b1b-4b2c-830e-009098134644">Oracle Implementation</Layer_x002f_LifeCycle>
-    <a55920a221504ecab47422aae8a236d3 xmlns="c3306013-d506-4f83-b406-261050cb2a6f">
-      <Terms xmlns="http://schemas.microsoft.com/office/infopath/2007/PartnerControls">
-        <TermInfo xmlns="http://schemas.microsoft.com/office/infopath/2007/PartnerControls">
-          <TermName xmlns="http://schemas.microsoft.com/office/infopath/2007/PartnerControls">Elaboration</TermName>
-          <TermId xmlns="http://schemas.microsoft.com/office/infopath/2007/PartnerControls">7ddf7b8d-9537-4b94-b65c-837dc4d483ca</TermId>
-        </TermInfo>
-      </Terms>
-    </a55920a221504ecab47422aae8a236d3>
-    <PublishingStartDate xmlns="http://schemas.microsoft.com/sharepoint/v3">2020-07-27T19:00:00+00:00</PublishingStartDate>
-    <Document_x0020_Content xmlns="74690a70-2b1b-4b2c-830e-009098134644" xsi:nil="true"/>
-    <Lifecycle_x0020_PhaseTaxHTField0 xmlns="c3306013-d506-4f83-b406-261050cb2a6f">Default|da8e3019-cd2d-431d-b443-91f1d3be7d40</Lifecycle_x0020_PhaseTaxHTField0>
-  </documentManagement>
-</p:properties>
-</file>
-
 <file path=customXml/itemProps1.xml><?xml version="1.0" encoding="utf-8"?>
 <ds:datastoreItem xmlns:ds="http://schemas.openxmlformats.org/officeDocument/2006/customXml" ds:itemID="{B1977F7D-205B-4081-913C-38D41E755F92}">
   <ds:schemaRefs>
@@ -21665,7 +21488,7 @@
 </file>
 
 <file path=customXml/itemProps2.xml><?xml version="1.0" encoding="utf-8"?>
-<ds:datastoreItem xmlns:ds="http://schemas.openxmlformats.org/officeDocument/2006/customXml" ds:itemID="{AB1553E1-14A6-4B94-834C-FF55F69750C6}">
+<ds:datastoreItem xmlns:ds="http://schemas.openxmlformats.org/officeDocument/2006/customXml" ds:itemID="{DD5A8378-F490-4837-9ACB-D7948FC38A00}">
   <ds:schemaRefs/>
 </ds:datastoreItem>
 </file>
@@ -21677,7 +21500,7 @@
 </file>
 
 <file path=customXml/itemProps4.xml><?xml version="1.0" encoding="utf-8"?>
-<ds:datastoreItem xmlns:ds="http://schemas.openxmlformats.org/officeDocument/2006/customXml" ds:itemID="{DD5A8378-F490-4837-9ACB-D7948FC38A00}">
+<ds:datastoreItem xmlns:ds="http://schemas.openxmlformats.org/officeDocument/2006/customXml" ds:itemID="{AB1553E1-14A6-4B94-834C-FF55F69750C6}">
   <ds:schemaRefs/>
 </ds:datastoreItem>
 </file>
</xml_diff>